<commit_message>
alarm set testing is functional
</commit_message>
<xml_diff>
--- a/capstoneCheckoff.docx
+++ b/capstoneCheckoff.docx
@@ -117,6 +117,40 @@
         </w:numPr>
         <w:rPr>
           <w:rFonts w:ascii="Trebuchet MS" w:hAnsi="Trebuchet MS"/>
+          <w:strike/>
+        </w:rPr>
+      </w:pPr>
+      <w:r>
+        <w:rPr>
+          <w:rFonts w:ascii="Trebuchet MS" w:hAnsi="Trebuchet MS"/>
+          <w:strike/>
+        </w:rPr>
+        <w:t>Find a way to get weather updates while the app is not running</w:t>
+      </w:r>
+      <w:r>
+        <w:rPr>
+          <w:rFonts w:ascii="Trebuchet MS" w:hAnsi="Trebuchet MS"/>
+          <w:strike/>
+        </w:rPr>
+        <w:t xml:space="preserve"> (this would be ideal but I could also keep the app running too)</w:t>
+      </w:r>
+      <w:r>
+        <w:rPr>
+          <w:rFonts w:ascii="Trebuchet MS" w:hAnsi="Trebuchet MS"/>
+          <w:strike/>
+        </w:rPr>
+        <w:t xml:space="preserve">. </w:t>
+      </w:r>
+    </w:p>
+    <w:p>
+      <w:pPr>
+        <w:pStyle w:val="ListParagraph"/>
+        <w:numPr>
+          <w:ilvl w:val="1"/>
+          <w:numId w:val="1"/>
+        </w:numPr>
+        <w:rPr>
+          <w:rFonts w:ascii="Trebuchet MS" w:hAnsi="Trebuchet MS"/>
           <w:highlight w:val="cyan"/>
         </w:rPr>
       </w:pPr>
@@ -125,21 +159,166 @@
           <w:rFonts w:ascii="Trebuchet MS" w:hAnsi="Trebuchet MS"/>
           <w:highlight w:val="cyan"/>
         </w:rPr>
-        <w:t>Find a way to get weather updates while the app is not running</w:t>
-      </w:r>
-      <w:r>
+        <w:t>Figure out how to set alarms in an app.</w:t>
+      </w:r>
+    </w:p>
+    <w:p>
+      <w:pPr>
+        <w:pStyle w:val="ListParagraph"/>
+        <w:numPr>
+          <w:ilvl w:val="1"/>
+          <w:numId w:val="1"/>
+        </w:numPr>
+        <w:rPr>
+          <w:rFonts w:ascii="Trebuchet MS" w:hAnsi="Trebuchet MS"/>
+          <w:strike/>
+        </w:rPr>
+      </w:pPr>
+      <w:r>
+        <w:rPr>
+          <w:rFonts w:ascii="Trebuchet MS" w:hAnsi="Trebuchet MS"/>
+          <w:strike/>
+        </w:rPr>
+        <w:t>Start coding</w:t>
+      </w:r>
+      <w:r>
+        <w:rPr>
+          <w:rFonts w:ascii="Trebuchet MS" w:hAnsi="Trebuchet MS"/>
+          <w:strike/>
+        </w:rPr>
+        <w:t xml:space="preserve"> the classes for the app </w:t>
+      </w:r>
+      <w:r>
+        <w:rPr>
+          <w:rFonts w:ascii="Trebuchet MS" w:hAnsi="Trebuchet MS"/>
+          <w:strike/>
+        </w:rPr>
+        <w:t xml:space="preserve">as determined by UML </w:t>
+      </w:r>
+      <w:r>
+        <w:rPr>
+          <w:rFonts w:ascii="Trebuchet MS" w:hAnsi="Trebuchet MS"/>
+          <w:strike/>
+        </w:rPr>
+        <w:t>(carries over into phase 2)</w:t>
+      </w:r>
+    </w:p>
+    <w:p>
+      <w:pPr>
+        <w:pStyle w:val="ListParagraph"/>
+        <w:numPr>
+          <w:ilvl w:val="1"/>
+          <w:numId w:val="1"/>
+        </w:numPr>
+        <w:rPr>
+          <w:rFonts w:ascii="Trebuchet MS" w:hAnsi="Trebuchet MS"/>
+          <w:strike/>
+        </w:rPr>
+      </w:pPr>
+      <w:r>
+        <w:rPr>
+          <w:rFonts w:ascii="Trebuchet MS" w:hAnsi="Trebuchet MS"/>
+          <w:strike/>
+        </w:rPr>
+        <w:t>Weather class</w:t>
+      </w:r>
+    </w:p>
+    <w:p>
+      <w:pPr>
+        <w:pStyle w:val="ListParagraph"/>
+        <w:numPr>
+          <w:ilvl w:val="2"/>
+          <w:numId w:val="1"/>
+        </w:numPr>
+        <w:rPr>
+          <w:rFonts w:ascii="Trebuchet MS" w:hAnsi="Trebuchet MS"/>
+          <w:strike/>
+        </w:rPr>
+      </w:pPr>
+      <w:r>
+        <w:rPr>
+          <w:rFonts w:ascii="Trebuchet MS" w:hAnsi="Trebuchet MS"/>
+          <w:strike/>
+        </w:rPr>
+        <w:t>Use api to get weather data</w:t>
+      </w:r>
+    </w:p>
+    <w:p>
+      <w:pPr>
+        <w:pStyle w:val="ListParagraph"/>
+        <w:numPr>
+          <w:ilvl w:val="2"/>
+          <w:numId w:val="1"/>
+        </w:numPr>
+        <w:rPr>
+          <w:rFonts w:ascii="Trebuchet MS" w:hAnsi="Trebuchet MS"/>
+          <w:strike/>
+        </w:rPr>
+      </w:pPr>
+      <w:r>
+        <w:rPr>
+          <w:rFonts w:ascii="Trebuchet MS" w:hAnsi="Trebuchet MS"/>
+          <w:strike/>
+        </w:rPr>
+        <w:t>Code logic to determine chance of rain</w:t>
+      </w:r>
+    </w:p>
+    <w:p>
+      <w:pPr>
+        <w:pStyle w:val="ListParagraph"/>
+        <w:numPr>
+          <w:ilvl w:val="1"/>
+          <w:numId w:val="1"/>
+        </w:numPr>
+        <w:rPr>
+          <w:rFonts w:ascii="Trebuchet MS" w:hAnsi="Trebuchet MS"/>
+        </w:rPr>
+      </w:pPr>
+      <w:r>
+        <w:rPr>
+          <w:rFonts w:ascii="Trebuchet MS" w:hAnsi="Trebuchet MS"/>
+        </w:rPr>
+        <w:t>Alarm class</w:t>
+      </w:r>
+    </w:p>
+    <w:p>
+      <w:pPr>
+        <w:pStyle w:val="ListParagraph"/>
+        <w:numPr>
+          <w:ilvl w:val="2"/>
+          <w:numId w:val="1"/>
+        </w:numPr>
+        <w:rPr>
+          <w:rFonts w:ascii="Trebuchet MS" w:hAnsi="Trebuchet MS"/>
+          <w:strike/>
+        </w:rPr>
+      </w:pPr>
+      <w:r>
+        <w:rPr>
+          <w:rFonts w:ascii="Trebuchet MS" w:hAnsi="Trebuchet MS"/>
+          <w:strike/>
+        </w:rPr>
+        <w:t>Store alarms as internal data</w:t>
+      </w:r>
+    </w:p>
+    <w:p>
+      <w:pPr>
+        <w:pStyle w:val="ListParagraph"/>
+        <w:numPr>
+          <w:ilvl w:val="2"/>
+          <w:numId w:val="1"/>
+        </w:numPr>
         <w:rPr>
           <w:rFonts w:ascii="Trebuchet MS" w:hAnsi="Trebuchet MS"/>
           <w:highlight w:val="cyan"/>
         </w:rPr>
-        <w:t xml:space="preserve"> (this would be ideal but I could also keep the app running too)</w:t>
-      </w:r>
+      </w:pPr>
       <w:r>
         <w:rPr>
           <w:rFonts w:ascii="Trebuchet MS" w:hAnsi="Trebuchet MS"/>
           <w:highlight w:val="cyan"/>
         </w:rPr>
-        <w:t xml:space="preserve">. </w:t>
+        <w:t>Update while app isn’t running</w:t>
       </w:r>
     </w:p>
     <w:p>
@@ -151,6 +330,24 @@
         </w:numPr>
         <w:rPr>
           <w:rFonts w:ascii="Trebuchet MS" w:hAnsi="Trebuchet MS"/>
+        </w:rPr>
+      </w:pPr>
+      <w:r>
+        <w:rPr>
+          <w:rFonts w:ascii="Trebuchet MS" w:hAnsi="Trebuchet MS"/>
+        </w:rPr>
+        <w:t>Fragments</w:t>
+      </w:r>
+    </w:p>
+    <w:p>
+      <w:pPr>
+        <w:pStyle w:val="ListParagraph"/>
+        <w:numPr>
+          <w:ilvl w:val="2"/>
+          <w:numId w:val="1"/>
+        </w:numPr>
+        <w:rPr>
+          <w:rFonts w:ascii="Trebuchet MS" w:hAnsi="Trebuchet MS"/>
           <w:highlight w:val="cyan"/>
         </w:rPr>
       </w:pPr>
@@ -159,7 +356,45 @@
           <w:rFonts w:ascii="Trebuchet MS" w:hAnsi="Trebuchet MS"/>
           <w:highlight w:val="cyan"/>
         </w:rPr>
-        <w:t>Figure out how to set alarms in an app.</w:t>
+        <w:t>AlarmList – display alarms in a list</w:t>
+      </w:r>
+    </w:p>
+    <w:p>
+      <w:pPr>
+        <w:pStyle w:val="ListParagraph"/>
+        <w:numPr>
+          <w:ilvl w:val="2"/>
+          <w:numId w:val="1"/>
+        </w:numPr>
+        <w:rPr>
+          <w:rFonts w:ascii="Trebuchet MS" w:hAnsi="Trebuchet MS"/>
+          <w:strike/>
+        </w:rPr>
+      </w:pPr>
+      <w:r>
+        <w:rPr>
+          <w:rFonts w:ascii="Trebuchet MS" w:hAnsi="Trebuchet MS"/>
+          <w:strike/>
+        </w:rPr>
+        <w:t>AlarmSet – all controls for the alarms</w:t>
+      </w:r>
+    </w:p>
+    <w:p>
+      <w:pPr>
+        <w:pStyle w:val="ListParagraph"/>
+        <w:numPr>
+          <w:ilvl w:val="0"/>
+          <w:numId w:val="1"/>
+        </w:numPr>
+        <w:rPr>
+          <w:rFonts w:ascii="Trebuchet MS" w:hAnsi="Trebuchet MS"/>
+        </w:rPr>
+      </w:pPr>
+      <w:r>
+        <w:rPr>
+          <w:rFonts w:ascii="Trebuchet MS" w:hAnsi="Trebuchet MS"/>
+        </w:rPr>
+        <w:t>Phase 2 – Week 12</w:t>
       </w:r>
     </w:p>
     <w:p>
@@ -171,265 +406,16 @@
         </w:numPr>
         <w:rPr>
           <w:rFonts w:ascii="Trebuchet MS" w:hAnsi="Trebuchet MS"/>
-          <w:strike/>
-        </w:rPr>
-      </w:pPr>
-      <w:r>
-        <w:rPr>
-          <w:rFonts w:ascii="Trebuchet MS" w:hAnsi="Trebuchet MS"/>
-          <w:strike/>
-        </w:rPr>
-        <w:t>Start coding</w:t>
-      </w:r>
-      <w:r>
-        <w:rPr>
-          <w:rFonts w:ascii="Trebuchet MS" w:hAnsi="Trebuchet MS"/>
-          <w:strike/>
-        </w:rPr>
-        <w:t xml:space="preserve"> the classes for the app </w:t>
-      </w:r>
-      <w:r>
-        <w:rPr>
-          <w:rFonts w:ascii="Trebuchet MS" w:hAnsi="Trebuchet MS"/>
-          <w:strike/>
-        </w:rPr>
-        <w:t xml:space="preserve">as determined by UML </w:t>
-      </w:r>
-      <w:r>
-        <w:rPr>
-          <w:rFonts w:ascii="Trebuchet MS" w:hAnsi="Trebuchet MS"/>
-          <w:strike/>
-        </w:rPr>
-        <w:t>(carries over into phase 2)</w:t>
-      </w:r>
-    </w:p>
-    <w:p>
-      <w:pPr>
-        <w:pStyle w:val="ListParagraph"/>
-        <w:numPr>
-          <w:ilvl w:val="1"/>
-          <w:numId w:val="1"/>
-        </w:numPr>
-        <w:rPr>
-          <w:rFonts w:ascii="Trebuchet MS" w:hAnsi="Trebuchet MS"/>
-        </w:rPr>
-      </w:pPr>
-      <w:r>
-        <w:rPr>
-          <w:rFonts w:ascii="Trebuchet MS" w:hAnsi="Trebuchet MS"/>
-        </w:rPr>
-        <w:t>Weather class</w:t>
+        </w:rPr>
+      </w:pPr>
+      <w:r>
+        <w:rPr>
+          <w:rFonts w:ascii="Trebuchet MS" w:hAnsi="Trebuchet MS"/>
+        </w:rPr>
+        <w:t>Implement Lab 5.1 (confetti)</w:t>
       </w:r>
       <w:bookmarkStart w:id="0" w:name="_GoBack"/>
       <w:bookmarkEnd w:id="0"/>
-    </w:p>
-    <w:p>
-      <w:pPr>
-        <w:pStyle w:val="ListParagraph"/>
-        <w:numPr>
-          <w:ilvl w:val="2"/>
-          <w:numId w:val="1"/>
-        </w:numPr>
-        <w:rPr>
-          <w:rFonts w:ascii="Trebuchet MS" w:hAnsi="Trebuchet MS"/>
-          <w:highlight w:val="cyan"/>
-        </w:rPr>
-      </w:pPr>
-      <w:r>
-        <w:rPr>
-          <w:rFonts w:ascii="Trebuchet MS" w:hAnsi="Trebuchet MS"/>
-          <w:highlight w:val="cyan"/>
-        </w:rPr>
-        <w:t xml:space="preserve">Use </w:t>
-      </w:r>
-      <w:proofErr w:type="spellStart"/>
-      <w:r>
-        <w:rPr>
-          <w:rFonts w:ascii="Trebuchet MS" w:hAnsi="Trebuchet MS"/>
-          <w:highlight w:val="cyan"/>
-        </w:rPr>
-        <w:t>api</w:t>
-      </w:r>
-      <w:proofErr w:type="spellEnd"/>
-      <w:r>
-        <w:rPr>
-          <w:rFonts w:ascii="Trebuchet MS" w:hAnsi="Trebuchet MS"/>
-          <w:highlight w:val="cyan"/>
-        </w:rPr>
-        <w:t xml:space="preserve"> to get weather data</w:t>
-      </w:r>
-    </w:p>
-    <w:p>
-      <w:pPr>
-        <w:pStyle w:val="ListParagraph"/>
-        <w:numPr>
-          <w:ilvl w:val="2"/>
-          <w:numId w:val="1"/>
-        </w:numPr>
-        <w:rPr>
-          <w:rFonts w:ascii="Trebuchet MS" w:hAnsi="Trebuchet MS"/>
-          <w:highlight w:val="cyan"/>
-        </w:rPr>
-      </w:pPr>
-      <w:r>
-        <w:rPr>
-          <w:rFonts w:ascii="Trebuchet MS" w:hAnsi="Trebuchet MS"/>
-          <w:highlight w:val="cyan"/>
-        </w:rPr>
-        <w:t>Code logic to determine chance of rain</w:t>
-      </w:r>
-    </w:p>
-    <w:p>
-      <w:pPr>
-        <w:pStyle w:val="ListParagraph"/>
-        <w:numPr>
-          <w:ilvl w:val="1"/>
-          <w:numId w:val="1"/>
-        </w:numPr>
-        <w:rPr>
-          <w:rFonts w:ascii="Trebuchet MS" w:hAnsi="Trebuchet MS"/>
-        </w:rPr>
-      </w:pPr>
-      <w:r>
-        <w:rPr>
-          <w:rFonts w:ascii="Trebuchet MS" w:hAnsi="Trebuchet MS"/>
-        </w:rPr>
-        <w:t>Alarm class</w:t>
-      </w:r>
-    </w:p>
-    <w:p>
-      <w:pPr>
-        <w:pStyle w:val="ListParagraph"/>
-        <w:numPr>
-          <w:ilvl w:val="2"/>
-          <w:numId w:val="1"/>
-        </w:numPr>
-        <w:rPr>
-          <w:rFonts w:ascii="Trebuchet MS" w:hAnsi="Trebuchet MS"/>
-          <w:strike/>
-        </w:rPr>
-      </w:pPr>
-      <w:r>
-        <w:rPr>
-          <w:rFonts w:ascii="Trebuchet MS" w:hAnsi="Trebuchet MS"/>
-          <w:strike/>
-        </w:rPr>
-        <w:t>Store alarms as internal data</w:t>
-      </w:r>
-    </w:p>
-    <w:p>
-      <w:pPr>
-        <w:pStyle w:val="ListParagraph"/>
-        <w:numPr>
-          <w:ilvl w:val="2"/>
-          <w:numId w:val="1"/>
-        </w:numPr>
-        <w:rPr>
-          <w:rFonts w:ascii="Trebuchet MS" w:hAnsi="Trebuchet MS"/>
-          <w:highlight w:val="cyan"/>
-        </w:rPr>
-      </w:pPr>
-      <w:r>
-        <w:rPr>
-          <w:rFonts w:ascii="Trebuchet MS" w:hAnsi="Trebuchet MS"/>
-          <w:highlight w:val="cyan"/>
-        </w:rPr>
-        <w:t>Update while app isn’t running</w:t>
-      </w:r>
-    </w:p>
-    <w:p>
-      <w:pPr>
-        <w:pStyle w:val="ListParagraph"/>
-        <w:numPr>
-          <w:ilvl w:val="1"/>
-          <w:numId w:val="1"/>
-        </w:numPr>
-        <w:rPr>
-          <w:rFonts w:ascii="Trebuchet MS" w:hAnsi="Trebuchet MS"/>
-        </w:rPr>
-      </w:pPr>
-      <w:r>
-        <w:rPr>
-          <w:rFonts w:ascii="Trebuchet MS" w:hAnsi="Trebuchet MS"/>
-        </w:rPr>
-        <w:t>Fragments</w:t>
-      </w:r>
-    </w:p>
-    <w:p>
-      <w:pPr>
-        <w:pStyle w:val="ListParagraph"/>
-        <w:numPr>
-          <w:ilvl w:val="2"/>
-          <w:numId w:val="1"/>
-        </w:numPr>
-        <w:rPr>
-          <w:rFonts w:ascii="Trebuchet MS" w:hAnsi="Trebuchet MS"/>
-          <w:highlight w:val="cyan"/>
-        </w:rPr>
-      </w:pPr>
-      <w:proofErr w:type="spellStart"/>
-      <w:r>
-        <w:rPr>
-          <w:rFonts w:ascii="Trebuchet MS" w:hAnsi="Trebuchet MS"/>
-          <w:highlight w:val="cyan"/>
-        </w:rPr>
-        <w:t>AlarmList</w:t>
-      </w:r>
-      <w:proofErr w:type="spellEnd"/>
-      <w:r>
-        <w:rPr>
-          <w:rFonts w:ascii="Trebuchet MS" w:hAnsi="Trebuchet MS"/>
-          <w:highlight w:val="cyan"/>
-        </w:rPr>
-        <w:t xml:space="preserve"> – display alarms in a list</w:t>
-      </w:r>
-    </w:p>
-    <w:p>
-      <w:pPr>
-        <w:pStyle w:val="ListParagraph"/>
-        <w:numPr>
-          <w:ilvl w:val="2"/>
-          <w:numId w:val="1"/>
-        </w:numPr>
-        <w:rPr>
-          <w:rFonts w:ascii="Trebuchet MS" w:hAnsi="Trebuchet MS"/>
-          <w:strike/>
-        </w:rPr>
-      </w:pPr>
-      <w:proofErr w:type="spellStart"/>
-      <w:r>
-        <w:rPr>
-          <w:rFonts w:ascii="Trebuchet MS" w:hAnsi="Trebuchet MS"/>
-          <w:strike/>
-        </w:rPr>
-        <w:t>AlarmSet</w:t>
-      </w:r>
-      <w:proofErr w:type="spellEnd"/>
-      <w:r>
-        <w:rPr>
-          <w:rFonts w:ascii="Trebuchet MS" w:hAnsi="Trebuchet MS"/>
-          <w:strike/>
-        </w:rPr>
-        <w:t xml:space="preserve"> – all controls for the alarms</w:t>
-      </w:r>
-    </w:p>
-    <w:p>
-      <w:pPr>
-        <w:pStyle w:val="ListParagraph"/>
-        <w:numPr>
-          <w:ilvl w:val="0"/>
-          <w:numId w:val="1"/>
-        </w:numPr>
-        <w:rPr>
-          <w:rFonts w:ascii="Trebuchet MS" w:hAnsi="Trebuchet MS"/>
-        </w:rPr>
-      </w:pPr>
-      <w:r>
-        <w:rPr>
-          <w:rFonts w:ascii="Trebuchet MS" w:hAnsi="Trebuchet MS"/>
-        </w:rPr>
-        <w:t>Phase 2 – Week 12</w:t>
-      </w:r>
     </w:p>
     <w:p>
       <w:pPr>

</xml_diff>

<commit_message>
create alarm method added
</commit_message>
<xml_diff>
--- a/capstoneCheckoff.docx
+++ b/capstoneCheckoff.docx
@@ -151,6 +151,181 @@
         </w:numPr>
         <w:rPr>
           <w:rFonts w:ascii="Trebuchet MS" w:hAnsi="Trebuchet MS"/>
+          <w:strike/>
+        </w:rPr>
+      </w:pPr>
+      <w:r>
+        <w:rPr>
+          <w:rFonts w:ascii="Trebuchet MS" w:hAnsi="Trebuchet MS"/>
+          <w:strike/>
+        </w:rPr>
+        <w:t>Figure out how to set alarms in an app.</w:t>
+      </w:r>
+    </w:p>
+    <w:p>
+      <w:pPr>
+        <w:pStyle w:val="ListParagraph"/>
+        <w:numPr>
+          <w:ilvl w:val="1"/>
+          <w:numId w:val="1"/>
+        </w:numPr>
+        <w:rPr>
+          <w:rFonts w:ascii="Trebuchet MS" w:hAnsi="Trebuchet MS"/>
+          <w:strike/>
+        </w:rPr>
+      </w:pPr>
+      <w:r>
+        <w:rPr>
+          <w:rFonts w:ascii="Trebuchet MS" w:hAnsi="Trebuchet MS"/>
+          <w:strike/>
+        </w:rPr>
+        <w:t>Start coding</w:t>
+      </w:r>
+      <w:r>
+        <w:rPr>
+          <w:rFonts w:ascii="Trebuchet MS" w:hAnsi="Trebuchet MS"/>
+          <w:strike/>
+        </w:rPr>
+        <w:t xml:space="preserve"> the classes for the app </w:t>
+      </w:r>
+      <w:r>
+        <w:rPr>
+          <w:rFonts w:ascii="Trebuchet MS" w:hAnsi="Trebuchet MS"/>
+          <w:strike/>
+        </w:rPr>
+        <w:t xml:space="preserve">as determined by UML </w:t>
+      </w:r>
+      <w:r>
+        <w:rPr>
+          <w:rFonts w:ascii="Trebuchet MS" w:hAnsi="Trebuchet MS"/>
+          <w:strike/>
+        </w:rPr>
+        <w:t>(carries over into phase 2)</w:t>
+      </w:r>
+    </w:p>
+    <w:p>
+      <w:pPr>
+        <w:pStyle w:val="ListParagraph"/>
+        <w:numPr>
+          <w:ilvl w:val="1"/>
+          <w:numId w:val="1"/>
+        </w:numPr>
+        <w:rPr>
+          <w:rFonts w:ascii="Trebuchet MS" w:hAnsi="Trebuchet MS"/>
+          <w:strike/>
+        </w:rPr>
+      </w:pPr>
+      <w:r>
+        <w:rPr>
+          <w:rFonts w:ascii="Trebuchet MS" w:hAnsi="Trebuchet MS"/>
+          <w:strike/>
+        </w:rPr>
+        <w:t>Weather class</w:t>
+      </w:r>
+    </w:p>
+    <w:p>
+      <w:pPr>
+        <w:pStyle w:val="ListParagraph"/>
+        <w:numPr>
+          <w:ilvl w:val="2"/>
+          <w:numId w:val="1"/>
+        </w:numPr>
+        <w:rPr>
+          <w:rFonts w:ascii="Trebuchet MS" w:hAnsi="Trebuchet MS"/>
+          <w:strike/>
+        </w:rPr>
+      </w:pPr>
+      <w:r>
+        <w:rPr>
+          <w:rFonts w:ascii="Trebuchet MS" w:hAnsi="Trebuchet MS"/>
+          <w:strike/>
+        </w:rPr>
+        <w:t xml:space="preserve">Use </w:t>
+      </w:r>
+      <w:proofErr w:type="spellStart"/>
+      <w:r>
+        <w:rPr>
+          <w:rFonts w:ascii="Trebuchet MS" w:hAnsi="Trebuchet MS"/>
+          <w:strike/>
+        </w:rPr>
+        <w:t>api</w:t>
+      </w:r>
+      <w:proofErr w:type="spellEnd"/>
+      <w:r>
+        <w:rPr>
+          <w:rFonts w:ascii="Trebuchet MS" w:hAnsi="Trebuchet MS"/>
+          <w:strike/>
+        </w:rPr>
+        <w:t xml:space="preserve"> to get weather data</w:t>
+      </w:r>
+    </w:p>
+    <w:p>
+      <w:pPr>
+        <w:pStyle w:val="ListParagraph"/>
+        <w:numPr>
+          <w:ilvl w:val="2"/>
+          <w:numId w:val="1"/>
+        </w:numPr>
+        <w:rPr>
+          <w:rFonts w:ascii="Trebuchet MS" w:hAnsi="Trebuchet MS"/>
+          <w:strike/>
+        </w:rPr>
+      </w:pPr>
+      <w:r>
+        <w:rPr>
+          <w:rFonts w:ascii="Trebuchet MS" w:hAnsi="Trebuchet MS"/>
+          <w:strike/>
+        </w:rPr>
+        <w:t>Code logic to determine chance of rain</w:t>
+      </w:r>
+    </w:p>
+    <w:p>
+      <w:pPr>
+        <w:pStyle w:val="ListParagraph"/>
+        <w:numPr>
+          <w:ilvl w:val="1"/>
+          <w:numId w:val="1"/>
+        </w:numPr>
+        <w:rPr>
+          <w:rFonts w:ascii="Trebuchet MS" w:hAnsi="Trebuchet MS"/>
+        </w:rPr>
+      </w:pPr>
+      <w:r>
+        <w:rPr>
+          <w:rFonts w:ascii="Trebuchet MS" w:hAnsi="Trebuchet MS"/>
+        </w:rPr>
+        <w:t>Alarm class</w:t>
+      </w:r>
+    </w:p>
+    <w:p>
+      <w:pPr>
+        <w:pStyle w:val="ListParagraph"/>
+        <w:numPr>
+          <w:ilvl w:val="2"/>
+          <w:numId w:val="1"/>
+        </w:numPr>
+        <w:rPr>
+          <w:rFonts w:ascii="Trebuchet MS" w:hAnsi="Trebuchet MS"/>
+          <w:strike/>
+        </w:rPr>
+      </w:pPr>
+      <w:r>
+        <w:rPr>
+          <w:rFonts w:ascii="Trebuchet MS" w:hAnsi="Trebuchet MS"/>
+          <w:strike/>
+        </w:rPr>
+        <w:t>Store alarms as internal data</w:t>
+      </w:r>
+    </w:p>
+    <w:p>
+      <w:pPr>
+        <w:pStyle w:val="ListParagraph"/>
+        <w:numPr>
+          <w:ilvl w:val="2"/>
+          <w:numId w:val="1"/>
+        </w:numPr>
+        <w:rPr>
+          <w:rFonts w:ascii="Trebuchet MS" w:hAnsi="Trebuchet MS"/>
           <w:highlight w:val="cyan"/>
         </w:rPr>
       </w:pPr>
@@ -159,7 +334,14 @@
           <w:rFonts w:ascii="Trebuchet MS" w:hAnsi="Trebuchet MS"/>
           <w:highlight w:val="cyan"/>
         </w:rPr>
-        <w:t>Figure out how to set alarms in an app.</w:t>
+        <w:t>Update while app isn’t running</w:t>
+      </w:r>
+      <w:r>
+        <w:rPr>
+          <w:rFonts w:ascii="Trebuchet MS" w:hAnsi="Trebuchet MS"/>
+          <w:highlight w:val="cyan"/>
+        </w:rPr>
+        <w:t xml:space="preserve"> (come back to this)</w:t>
       </w:r>
     </w:p>
     <w:p>
@@ -171,36 +353,89 @@
         </w:numPr>
         <w:rPr>
           <w:rFonts w:ascii="Trebuchet MS" w:hAnsi="Trebuchet MS"/>
-          <w:strike/>
-        </w:rPr>
-      </w:pPr>
-      <w:r>
-        <w:rPr>
-          <w:rFonts w:ascii="Trebuchet MS" w:hAnsi="Trebuchet MS"/>
-          <w:strike/>
-        </w:rPr>
-        <w:t>Start coding</w:t>
-      </w:r>
-      <w:r>
-        <w:rPr>
-          <w:rFonts w:ascii="Trebuchet MS" w:hAnsi="Trebuchet MS"/>
-          <w:strike/>
-        </w:rPr>
-        <w:t xml:space="preserve"> the classes for the app </w:t>
-      </w:r>
-      <w:r>
-        <w:rPr>
-          <w:rFonts w:ascii="Trebuchet MS" w:hAnsi="Trebuchet MS"/>
-          <w:strike/>
-        </w:rPr>
-        <w:t xml:space="preserve">as determined by UML </w:t>
-      </w:r>
-      <w:r>
-        <w:rPr>
-          <w:rFonts w:ascii="Trebuchet MS" w:hAnsi="Trebuchet MS"/>
-          <w:strike/>
-        </w:rPr>
-        <w:t>(carries over into phase 2)</w:t>
+        </w:rPr>
+      </w:pPr>
+      <w:r>
+        <w:rPr>
+          <w:rFonts w:ascii="Trebuchet MS" w:hAnsi="Trebuchet MS"/>
+        </w:rPr>
+        <w:t>Fragments</w:t>
+      </w:r>
+    </w:p>
+    <w:p>
+      <w:pPr>
+        <w:pStyle w:val="ListParagraph"/>
+        <w:numPr>
+          <w:ilvl w:val="2"/>
+          <w:numId w:val="1"/>
+        </w:numPr>
+        <w:rPr>
+          <w:rFonts w:ascii="Trebuchet MS" w:hAnsi="Trebuchet MS"/>
+          <w:highlight w:val="cyan"/>
+        </w:rPr>
+      </w:pPr>
+      <w:proofErr w:type="spellStart"/>
+      <w:r>
+        <w:rPr>
+          <w:rFonts w:ascii="Trebuchet MS" w:hAnsi="Trebuchet MS"/>
+          <w:highlight w:val="cyan"/>
+        </w:rPr>
+        <w:t>AlarmList</w:t>
+      </w:r>
+      <w:proofErr w:type="spellEnd"/>
+      <w:r>
+        <w:rPr>
+          <w:rFonts w:ascii="Trebuchet MS" w:hAnsi="Trebuchet MS"/>
+          <w:highlight w:val="cyan"/>
+        </w:rPr>
+        <w:t xml:space="preserve"> – display alarms in a list</w:t>
+      </w:r>
+    </w:p>
+    <w:p>
+      <w:pPr>
+        <w:pStyle w:val="ListParagraph"/>
+        <w:numPr>
+          <w:ilvl w:val="2"/>
+          <w:numId w:val="1"/>
+        </w:numPr>
+        <w:rPr>
+          <w:rFonts w:ascii="Trebuchet MS" w:hAnsi="Trebuchet MS"/>
+          <w:strike/>
+        </w:rPr>
+      </w:pPr>
+      <w:proofErr w:type="spellStart"/>
+      <w:r>
+        <w:rPr>
+          <w:rFonts w:ascii="Trebuchet MS" w:hAnsi="Trebuchet MS"/>
+          <w:strike/>
+        </w:rPr>
+        <w:t>AlarmSet</w:t>
+      </w:r>
+      <w:proofErr w:type="spellEnd"/>
+      <w:r>
+        <w:rPr>
+          <w:rFonts w:ascii="Trebuchet MS" w:hAnsi="Trebuchet MS"/>
+          <w:strike/>
+        </w:rPr>
+        <w:t xml:space="preserve"> – all controls for the alarms</w:t>
+      </w:r>
+    </w:p>
+    <w:p>
+      <w:pPr>
+        <w:pStyle w:val="ListParagraph"/>
+        <w:numPr>
+          <w:ilvl w:val="0"/>
+          <w:numId w:val="1"/>
+        </w:numPr>
+        <w:rPr>
+          <w:rFonts w:ascii="Trebuchet MS" w:hAnsi="Trebuchet MS"/>
+        </w:rPr>
+      </w:pPr>
+      <w:r>
+        <w:rPr>
+          <w:rFonts w:ascii="Trebuchet MS" w:hAnsi="Trebuchet MS"/>
+        </w:rPr>
+        <w:t>Phase 2 – Week 12</w:t>
       </w:r>
     </w:p>
     <w:p>
@@ -212,55 +447,13 @@
         </w:numPr>
         <w:rPr>
           <w:rFonts w:ascii="Trebuchet MS" w:hAnsi="Trebuchet MS"/>
-          <w:strike/>
-        </w:rPr>
-      </w:pPr>
-      <w:r>
-        <w:rPr>
-          <w:rFonts w:ascii="Trebuchet MS" w:hAnsi="Trebuchet MS"/>
-          <w:strike/>
-        </w:rPr>
-        <w:t>Weather class</w:t>
-      </w:r>
-    </w:p>
-    <w:p>
-      <w:pPr>
-        <w:pStyle w:val="ListParagraph"/>
-        <w:numPr>
-          <w:ilvl w:val="2"/>
-          <w:numId w:val="1"/>
-        </w:numPr>
-        <w:rPr>
-          <w:rFonts w:ascii="Trebuchet MS" w:hAnsi="Trebuchet MS"/>
-          <w:strike/>
-        </w:rPr>
-      </w:pPr>
-      <w:r>
-        <w:rPr>
-          <w:rFonts w:ascii="Trebuchet MS" w:hAnsi="Trebuchet MS"/>
-          <w:strike/>
-        </w:rPr>
-        <w:t>Use api to get weather data</w:t>
-      </w:r>
-    </w:p>
-    <w:p>
-      <w:pPr>
-        <w:pStyle w:val="ListParagraph"/>
-        <w:numPr>
-          <w:ilvl w:val="2"/>
-          <w:numId w:val="1"/>
-        </w:numPr>
-        <w:rPr>
-          <w:rFonts w:ascii="Trebuchet MS" w:hAnsi="Trebuchet MS"/>
-          <w:strike/>
-        </w:rPr>
-      </w:pPr>
-      <w:r>
-        <w:rPr>
-          <w:rFonts w:ascii="Trebuchet MS" w:hAnsi="Trebuchet MS"/>
-          <w:strike/>
-        </w:rPr>
-        <w:t>Code logic to determine chance of rain</w:t>
+        </w:rPr>
+      </w:pPr>
+      <w:r>
+        <w:rPr>
+          <w:rFonts w:ascii="Trebuchet MS" w:hAnsi="Trebuchet MS"/>
+        </w:rPr>
+        <w:t>Implement Lab 5.1 (confetti)</w:t>
       </w:r>
     </w:p>
     <w:p>
@@ -278,47 +471,13 @@
         <w:rPr>
           <w:rFonts w:ascii="Trebuchet MS" w:hAnsi="Trebuchet MS"/>
         </w:rPr>
-        <w:t>Alarm class</w:t>
-      </w:r>
-    </w:p>
-    <w:p>
-      <w:pPr>
-        <w:pStyle w:val="ListParagraph"/>
-        <w:numPr>
-          <w:ilvl w:val="2"/>
-          <w:numId w:val="1"/>
-        </w:numPr>
-        <w:rPr>
-          <w:rFonts w:ascii="Trebuchet MS" w:hAnsi="Trebuchet MS"/>
-          <w:strike/>
-        </w:rPr>
-      </w:pPr>
-      <w:r>
-        <w:rPr>
-          <w:rFonts w:ascii="Trebuchet MS" w:hAnsi="Trebuchet MS"/>
-          <w:strike/>
-        </w:rPr>
-        <w:t>Store alarms as internal data</w:t>
-      </w:r>
-    </w:p>
-    <w:p>
-      <w:pPr>
-        <w:pStyle w:val="ListParagraph"/>
-        <w:numPr>
-          <w:ilvl w:val="2"/>
-          <w:numId w:val="1"/>
-        </w:numPr>
-        <w:rPr>
-          <w:rFonts w:ascii="Trebuchet MS" w:hAnsi="Trebuchet MS"/>
-          <w:highlight w:val="cyan"/>
-        </w:rPr>
-      </w:pPr>
-      <w:r>
-        <w:rPr>
-          <w:rFonts w:ascii="Trebuchet MS" w:hAnsi="Trebuchet MS"/>
-          <w:highlight w:val="cyan"/>
-        </w:rPr>
-        <w:t>Update while app isn’t running</w:t>
+        <w:t>Code</w:t>
+      </w:r>
+      <w:r>
+        <w:rPr>
+          <w:rFonts w:ascii="Trebuchet MS" w:hAnsi="Trebuchet MS"/>
+        </w:rPr>
+        <w:t xml:space="preserve"> the classes for the app:  determined by the UML</w:t>
       </w:r>
     </w:p>
     <w:p>
@@ -336,140 +495,22 @@
         <w:rPr>
           <w:rFonts w:ascii="Trebuchet MS" w:hAnsi="Trebuchet MS"/>
         </w:rPr>
-        <w:t>Fragments</w:t>
-      </w:r>
-    </w:p>
-    <w:p>
-      <w:pPr>
-        <w:pStyle w:val="ListParagraph"/>
-        <w:numPr>
-          <w:ilvl w:val="2"/>
-          <w:numId w:val="1"/>
-        </w:numPr>
-        <w:rPr>
-          <w:rFonts w:ascii="Trebuchet MS" w:hAnsi="Trebuchet MS"/>
-          <w:highlight w:val="cyan"/>
-        </w:rPr>
-      </w:pPr>
-      <w:r>
-        <w:rPr>
-          <w:rFonts w:ascii="Trebuchet MS" w:hAnsi="Trebuchet MS"/>
-          <w:highlight w:val="cyan"/>
-        </w:rPr>
-        <w:t>AlarmList – display alarms in a list</w:t>
-      </w:r>
-    </w:p>
-    <w:p>
-      <w:pPr>
-        <w:pStyle w:val="ListParagraph"/>
-        <w:numPr>
-          <w:ilvl w:val="2"/>
-          <w:numId w:val="1"/>
-        </w:numPr>
-        <w:rPr>
-          <w:rFonts w:ascii="Trebuchet MS" w:hAnsi="Trebuchet MS"/>
-          <w:strike/>
-        </w:rPr>
-      </w:pPr>
-      <w:r>
-        <w:rPr>
-          <w:rFonts w:ascii="Trebuchet MS" w:hAnsi="Trebuchet MS"/>
-          <w:strike/>
-        </w:rPr>
-        <w:t>AlarmSet – all controls for the alarms</w:t>
-      </w:r>
-    </w:p>
-    <w:p>
-      <w:pPr>
-        <w:pStyle w:val="ListParagraph"/>
-        <w:numPr>
-          <w:ilvl w:val="0"/>
-          <w:numId w:val="1"/>
-        </w:numPr>
-        <w:rPr>
-          <w:rFonts w:ascii="Trebuchet MS" w:hAnsi="Trebuchet MS"/>
-        </w:rPr>
-      </w:pPr>
-      <w:r>
-        <w:rPr>
-          <w:rFonts w:ascii="Trebuchet MS" w:hAnsi="Trebuchet MS"/>
-        </w:rPr>
-        <w:t>Phase 2 – Week 12</w:t>
-      </w:r>
-    </w:p>
-    <w:p>
-      <w:pPr>
-        <w:pStyle w:val="ListParagraph"/>
-        <w:numPr>
-          <w:ilvl w:val="1"/>
-          <w:numId w:val="1"/>
-        </w:numPr>
-        <w:rPr>
-          <w:rFonts w:ascii="Trebuchet MS" w:hAnsi="Trebuchet MS"/>
-        </w:rPr>
-      </w:pPr>
-      <w:r>
-        <w:rPr>
-          <w:rFonts w:ascii="Trebuchet MS" w:hAnsi="Trebuchet MS"/>
-        </w:rPr>
-        <w:t>Implement Lab 5.1 (confetti)</w:t>
+        <w:t>Code</w:t>
+      </w:r>
+      <w:r>
+        <w:rPr>
+          <w:rFonts w:ascii="Trebuchet MS" w:hAnsi="Trebuchet MS"/>
+        </w:rPr>
+        <w:t xml:space="preserve"> some unit tests for my classes; </w:t>
+      </w:r>
+      <w:r>
+        <w:rPr>
+          <w:rFonts w:ascii="Trebuchet MS" w:hAnsi="Trebuchet MS"/>
+        </w:rPr>
+        <w:t>if it’s dependent on weather I will need them to see if it works.</w:t>
       </w:r>
       <w:bookmarkStart w:id="0" w:name="_GoBack"/>
       <w:bookmarkEnd w:id="0"/>
-    </w:p>
-    <w:p>
-      <w:pPr>
-        <w:pStyle w:val="ListParagraph"/>
-        <w:numPr>
-          <w:ilvl w:val="1"/>
-          <w:numId w:val="1"/>
-        </w:numPr>
-        <w:rPr>
-          <w:rFonts w:ascii="Trebuchet MS" w:hAnsi="Trebuchet MS"/>
-        </w:rPr>
-      </w:pPr>
-      <w:r>
-        <w:rPr>
-          <w:rFonts w:ascii="Trebuchet MS" w:hAnsi="Trebuchet MS"/>
-        </w:rPr>
-        <w:t>Code</w:t>
-      </w:r>
-      <w:r>
-        <w:rPr>
-          <w:rFonts w:ascii="Trebuchet MS" w:hAnsi="Trebuchet MS"/>
-        </w:rPr>
-        <w:t xml:space="preserve"> the classes for the app:  determined by the UML</w:t>
-      </w:r>
-    </w:p>
-    <w:p>
-      <w:pPr>
-        <w:pStyle w:val="ListParagraph"/>
-        <w:numPr>
-          <w:ilvl w:val="1"/>
-          <w:numId w:val="1"/>
-        </w:numPr>
-        <w:rPr>
-          <w:rFonts w:ascii="Trebuchet MS" w:hAnsi="Trebuchet MS"/>
-        </w:rPr>
-      </w:pPr>
-      <w:r>
-        <w:rPr>
-          <w:rFonts w:ascii="Trebuchet MS" w:hAnsi="Trebuchet MS"/>
-        </w:rPr>
-        <w:t>Code</w:t>
-      </w:r>
-      <w:r>
-        <w:rPr>
-          <w:rFonts w:ascii="Trebuchet MS" w:hAnsi="Trebuchet MS"/>
-        </w:rPr>
-        <w:t xml:space="preserve"> some unit tests for my classes; </w:t>
-      </w:r>
-      <w:r>
-        <w:rPr>
-          <w:rFonts w:ascii="Trebuchet MS" w:hAnsi="Trebuchet MS"/>
-        </w:rPr>
-        <w:t>if it’s dependent on weather I will need them to see if it works.</w:t>
-      </w:r>
     </w:p>
     <w:p>
       <w:pPr>

</xml_diff>

<commit_message>
conditions for setting alarms added
</commit_message>
<xml_diff>
--- a/capstoneCheckoff.docx
+++ b/capstoneCheckoff.docx
@@ -222,6 +222,8 @@
         </w:rPr>
         <w:t>Weather class</w:t>
       </w:r>
+      <w:bookmarkStart w:id="0" w:name="_GoBack"/>
+      <w:bookmarkEnd w:id="0"/>
     </w:p>
     <w:p>
       <w:pPr>
@@ -288,11 +290,15 @@
         </w:numPr>
         <w:rPr>
           <w:rFonts w:ascii="Trebuchet MS" w:hAnsi="Trebuchet MS"/>
-        </w:rPr>
-      </w:pPr>
-      <w:r>
-        <w:rPr>
-          <w:rFonts w:ascii="Trebuchet MS" w:hAnsi="Trebuchet MS"/>
+          <w:strike/>
+          <w:highlight w:val="cyan"/>
+        </w:rPr>
+      </w:pPr>
+      <w:r>
+        <w:rPr>
+          <w:rFonts w:ascii="Trebuchet MS" w:hAnsi="Trebuchet MS"/>
+          <w:strike/>
+          <w:highlight w:val="cyan"/>
         </w:rPr>
         <w:t>Alarm class</w:t>
       </w:r>
@@ -356,7 +362,6 @@
           <w:strike/>
         </w:rPr>
       </w:pPr>
-      <w:bookmarkStart w:id="0" w:name="_GoBack"/>
       <w:r>
         <w:rPr>
           <w:rFonts w:ascii="Trebuchet MS" w:hAnsi="Trebuchet MS"/>
@@ -397,7 +402,6 @@
         <w:t xml:space="preserve"> – display alarms in a list</w:t>
       </w:r>
     </w:p>
-    <w:bookmarkEnd w:id="0"/>
     <w:p>
       <w:pPr>
         <w:pStyle w:val="ListParagraph"/>
@@ -472,17 +476,23 @@
         </w:numPr>
         <w:rPr>
           <w:rFonts w:ascii="Trebuchet MS" w:hAnsi="Trebuchet MS"/>
-        </w:rPr>
-      </w:pPr>
-      <w:r>
-        <w:rPr>
-          <w:rFonts w:ascii="Trebuchet MS" w:hAnsi="Trebuchet MS"/>
+          <w:strike/>
+          <w:highlight w:val="cyan"/>
+        </w:rPr>
+      </w:pPr>
+      <w:r>
+        <w:rPr>
+          <w:rFonts w:ascii="Trebuchet MS" w:hAnsi="Trebuchet MS"/>
+          <w:strike/>
+          <w:highlight w:val="cyan"/>
         </w:rPr>
         <w:t>Code</w:t>
       </w:r>
       <w:r>
         <w:rPr>
           <w:rFonts w:ascii="Trebuchet MS" w:hAnsi="Trebuchet MS"/>
+          <w:strike/>
+          <w:highlight w:val="cyan"/>
         </w:rPr>
         <w:t xml:space="preserve"> the classes for the app:  determined by the UML</w:t>
       </w:r>
@@ -664,11 +674,15 @@
         </w:numPr>
         <w:rPr>
           <w:rFonts w:ascii="Trebuchet MS" w:hAnsi="Trebuchet MS"/>
-        </w:rPr>
-      </w:pPr>
-      <w:r>
-        <w:rPr>
-          <w:rFonts w:ascii="Trebuchet MS" w:hAnsi="Trebuchet MS"/>
+          <w:strike/>
+          <w:highlight w:val="cyan"/>
+        </w:rPr>
+      </w:pPr>
+      <w:r>
+        <w:rPr>
+          <w:rFonts w:ascii="Trebuchet MS" w:hAnsi="Trebuchet MS"/>
+          <w:strike/>
+          <w:highlight w:val="cyan"/>
         </w:rPr>
         <w:t>Consider revisions – last chance.</w:t>
       </w:r>
@@ -682,17 +696,23 @@
         </w:numPr>
         <w:rPr>
           <w:rFonts w:ascii="Trebuchet MS" w:hAnsi="Trebuchet MS"/>
-        </w:rPr>
-      </w:pPr>
-      <w:r>
-        <w:rPr>
-          <w:rFonts w:ascii="Trebuchet MS" w:hAnsi="Trebuchet MS"/>
+          <w:strike/>
+          <w:highlight w:val="cyan"/>
+        </w:rPr>
+      </w:pPr>
+      <w:r>
+        <w:rPr>
+          <w:rFonts w:ascii="Trebuchet MS" w:hAnsi="Trebuchet MS"/>
+          <w:strike/>
+          <w:highlight w:val="cyan"/>
         </w:rPr>
         <w:t>Finalize coding and make sure everything works</w:t>
       </w:r>
       <w:r>
         <w:rPr>
           <w:rFonts w:ascii="Trebuchet MS" w:hAnsi="Trebuchet MS"/>
+          <w:strike/>
+          <w:highlight w:val="cyan"/>
         </w:rPr>
         <w:t>.</w:t>
       </w:r>

</xml_diff>